<commit_message>
User Interface & Software Design Document
User Interface & Software Design Document
</commit_message>
<xml_diff>
--- a/documentation/Raw/Software Design.docx
+++ b/documentation/Raw/Software Design.docx
@@ -10,6 +10,7 @@
           <w:docPartUnique/>
         </w:docPartObj>
       </w:sdtPr>
+      <w:sdtEndPr/>
       <w:sdtContent>
         <w:p>
           <w:r>
@@ -397,6 +398,7 @@
                                   <w:dataBinding w:prefixMappings="xmlns:ns0='http://purl.org/dc/elements/1.1/' xmlns:ns1='http://schemas.openxmlformats.org/package/2006/metadata/core-properties' " w:xpath="/ns1:coreProperties[1]/ns0:subject[1]" w:storeItemID="{6C3C8BC8-F283-45AE-878A-BAB7291924A1}"/>
                                   <w:text/>
                                 </w:sdtPr>
+                                <w:sdtEndPr/>
                                 <w:sdtContent>
                                   <w:p>
                                     <w:pPr>
@@ -542,6 +544,13 @@
     </w:sdt>
     <w:sdt>
       <w:sdtPr>
+        <w:rPr>
+          <w:rFonts w:asciiTheme="minorHAnsi" w:eastAsiaTheme="minorHAnsi" w:hAnsiTheme="minorHAnsi" w:cstheme="minorBidi"/>
+          <w:color w:val="auto"/>
+          <w:sz w:val="22"/>
+          <w:szCs w:val="22"/>
+          <w:lang w:val="en-GB"/>
+        </w:rPr>
         <w:id w:val="-1554463853"/>
         <w:docPartObj>
           <w:docPartGallery w:val="Table of Contents"/>
@@ -550,14 +559,9 @@
       </w:sdtPr>
       <w:sdtEndPr>
         <w:rPr>
-          <w:rFonts w:asciiTheme="minorHAnsi" w:eastAsiaTheme="minorHAnsi" w:hAnsiTheme="minorHAnsi" w:cstheme="minorBidi"/>
           <w:b/>
           <w:bCs/>
           <w:noProof/>
-          <w:color w:val="auto"/>
-          <w:sz w:val="22"/>
-          <w:szCs w:val="22"/>
-          <w:lang w:val="en-GB"/>
         </w:rPr>
       </w:sdtEndPr>
       <w:sdtContent>
@@ -1127,7 +1131,7 @@
                 <w:noProof/>
                 <w:webHidden/>
               </w:rPr>
-              <w:t>4</w:t>
+              <w:t>5</w:t>
             </w:r>
             <w:r>
               <w:rPr>
@@ -1197,7 +1201,7 @@
                 <w:noProof/>
                 <w:webHidden/>
               </w:rPr>
-              <w:t>4</w:t>
+              <w:t>5</w:t>
             </w:r>
             <w:r>
               <w:rPr>
@@ -1254,20 +1258,17 @@
                 <w:noProof/>
                 <w:webHidden/>
               </w:rPr>
-            </w:r>
-            <w:r>
-              <w:rPr>
-                <w:noProof/>
-                <w:webHidden/>
-              </w:rPr>
               <w:fldChar w:fldCharType="separate"/>
             </w:r>
             <w:r>
               <w:rPr>
-                <w:noProof/>
-                <w:webHidden/>
-              </w:rPr>
-              <w:t>4</w:t>
+                <w:b/>
+                <w:bCs/>
+                <w:noProof/>
+                <w:webHidden/>
+                <w:lang w:val="en-US"/>
+              </w:rPr>
+              <w:t>Error! Bookmark not defined.</w:t>
             </w:r>
             <w:r>
               <w:rPr>
@@ -1308,26 +1309,28 @@
         </w:rPr>
         <w:br w:type="page"/>
       </w:r>
-    </w:p>
-    <w:p>
-      <w:pPr>
-        <w:pStyle w:val="Heading1"/>
-      </w:pPr>
-      <w:bookmarkStart w:id="0" w:name="_Toc4675538"/>
-      <w:r>
-        <w:t>Software Architecture</w:t>
-      </w:r>
+      <w:bookmarkStart w:id="0" w:name="_GoBack"/>
       <w:bookmarkEnd w:id="0"/>
     </w:p>
     <w:p>
       <w:pPr>
+        <w:pStyle w:val="Heading1"/>
+      </w:pPr>
+      <w:bookmarkStart w:id="1" w:name="_Toc4675538"/>
+      <w:r>
+        <w:t>Software Architecture</w:t>
+      </w:r>
+      <w:bookmarkEnd w:id="1"/>
+    </w:p>
+    <w:p>
+      <w:pPr>
         <w:pStyle w:val="Heading2"/>
       </w:pPr>
-      <w:bookmarkStart w:id="1" w:name="_Toc4675539"/>
+      <w:bookmarkStart w:id="2" w:name="_Toc4675539"/>
       <w:r>
         <w:t>UML (Class Diagram)</w:t>
       </w:r>
-      <w:bookmarkEnd w:id="1"/>
+      <w:bookmarkEnd w:id="2"/>
       <w:r>
         <w:t xml:space="preserve"> </w:t>
       </w:r>
@@ -1412,11 +1415,11 @@
       <w:pPr>
         <w:pStyle w:val="Heading2"/>
       </w:pPr>
-      <w:bookmarkStart w:id="2" w:name="_Toc4675540"/>
+      <w:bookmarkStart w:id="3" w:name="_Toc4675540"/>
       <w:r>
         <w:t>Entity Relationship Diagram</w:t>
       </w:r>
-      <w:bookmarkEnd w:id="2"/>
+      <w:bookmarkEnd w:id="3"/>
     </w:p>
     <w:p/>
     <w:p>
@@ -1494,52 +1497,52 @@
       <w:pPr>
         <w:pStyle w:val="Heading1"/>
       </w:pPr>
-      <w:bookmarkStart w:id="3" w:name="_Toc4675541"/>
+      <w:bookmarkStart w:id="4" w:name="_Toc4675541"/>
       <w:r>
         <w:t>Technology</w:t>
-      </w:r>
-      <w:bookmarkEnd w:id="3"/>
-    </w:p>
-    <w:p>
-      <w:pPr>
-        <w:pStyle w:val="Heading2"/>
-      </w:pPr>
-      <w:bookmarkStart w:id="4" w:name="_Toc4675542"/>
-      <w:r>
-        <w:t>Technology Stack</w:t>
       </w:r>
       <w:bookmarkEnd w:id="4"/>
     </w:p>
     <w:p>
-      <w:r>
-        <w:t xml:space="preserve">The requirement of this application </w:t>
-      </w:r>
-      <w:r>
-        <w:t xml:space="preserve">encourages me to create a desktop application. This would mean the artefact created for this application should be executable on a desktop environment. To achieve this, some considerations for programming language and frameworks needs to be made in order to create an efficient application which is compatible with desktop environment. </w:t>
-      </w:r>
+      <w:pPr>
+        <w:pStyle w:val="Heading2"/>
+      </w:pPr>
+      <w:bookmarkStart w:id="5" w:name="_Toc4675542"/>
+      <w:r>
+        <w:t>Technology Stack</w:t>
+      </w:r>
+      <w:bookmarkEnd w:id="5"/>
     </w:p>
     <w:p>
       <w:r>
-        <w:t xml:space="preserve">The intention of the application development would be to create a web application and wrap it into an exe file where to make it interact with the local file system </w:t>
-      </w:r>
-      <w:proofErr w:type="gramStart"/>
-      <w:r>
-        <w:t>and also</w:t>
-      </w:r>
-      <w:proofErr w:type="gramEnd"/>
-      <w:r>
-        <w:t xml:space="preserve"> have all the rich features of a web application.</w:t>
+        <w:t xml:space="preserve">The requirement of this application </w:t>
+      </w:r>
+      <w:r>
+        <w:t xml:space="preserve">encourages me to create a desktop application. This would mean the artefact created for this application should be executable on a desktop environment. To achieve this, some considerations for programming language and frameworks needs to be made in order to create an efficient application which is compatible with desktop environment. </w:t>
       </w:r>
     </w:p>
     <w:p>
+      <w:r>
+        <w:t xml:space="preserve">The intention of the application development would be to create a web application and wrap it into an exe file where to make it interact with the local file system </w:t>
+      </w:r>
+      <w:proofErr w:type="gramStart"/>
+      <w:r>
+        <w:t>and also</w:t>
+      </w:r>
+      <w:proofErr w:type="gramEnd"/>
+      <w:r>
+        <w:t xml:space="preserve"> have all the rich features of a web application.</w:t>
+      </w:r>
+    </w:p>
+    <w:p>
       <w:pPr>
         <w:pStyle w:val="Heading3"/>
       </w:pPr>
-      <w:bookmarkStart w:id="5" w:name="_Toc4675543"/>
+      <w:bookmarkStart w:id="6" w:name="_Toc4675543"/>
       <w:r>
         <w:t>Programming Language</w:t>
       </w:r>
-      <w:bookmarkEnd w:id="5"/>
+      <w:bookmarkEnd w:id="6"/>
     </w:p>
     <w:p>
       <w:r>
@@ -1598,11 +1601,11 @@
       <w:pPr>
         <w:pStyle w:val="Heading3"/>
       </w:pPr>
-      <w:bookmarkStart w:id="6" w:name="_Toc4675544"/>
+      <w:bookmarkStart w:id="7" w:name="_Toc4675544"/>
       <w:r>
         <w:t>Framework</w:t>
       </w:r>
-      <w:bookmarkEnd w:id="6"/>
+      <w:bookmarkEnd w:id="7"/>
     </w:p>
     <w:p>
       <w:r>
@@ -1682,35 +1685,204 @@
       <w:pPr>
         <w:pStyle w:val="Heading1"/>
       </w:pPr>
-      <w:bookmarkStart w:id="7" w:name="_Toc4675545"/>
+      <w:bookmarkStart w:id="8" w:name="_Toc4675545"/>
       <w:r>
         <w:t>User Interface</w:t>
       </w:r>
-      <w:bookmarkEnd w:id="7"/>
+      <w:bookmarkEnd w:id="8"/>
     </w:p>
     <w:p>
       <w:pPr>
         <w:pStyle w:val="Heading2"/>
       </w:pPr>
-      <w:bookmarkStart w:id="8" w:name="_Toc4675546"/>
-      <w:r>
-        <w:t>Wireframes</w:t>
-      </w:r>
-      <w:bookmarkStart w:id="9" w:name="_GoBack"/>
-      <w:bookmarkEnd w:id="8"/>
+      <w:bookmarkStart w:id="9" w:name="_Toc4675546"/>
+      <w:r>
+        <w:t>Wirefram</w:t>
+      </w:r>
       <w:bookmarkEnd w:id="9"/>
+      <w:r>
+        <w:t>es</w:t>
+      </w:r>
+      <w:r>
+        <w:rPr>
+          <w:noProof/>
+        </w:rPr>
+        <w:drawing>
+          <wp:inline distT="0" distB="0" distL="0" distR="0" wp14:anchorId="3D833B62" wp14:editId="60B2FE36">
+            <wp:extent cx="5731510" cy="3225165"/>
+            <wp:effectExtent l="0" t="0" r="2540" b="0"/>
+            <wp:docPr id="7" name="Picture 7"/>
+            <wp:cNvGraphicFramePr>
+              <a:graphicFrameLocks xmlns:a="http://schemas.openxmlformats.org/drawingml/2006/main" noChangeAspect="1"/>
+            </wp:cNvGraphicFramePr>
+            <a:graphic xmlns:a="http://schemas.openxmlformats.org/drawingml/2006/main">
+              <a:graphicData uri="http://schemas.openxmlformats.org/drawingml/2006/picture">
+                <pic:pic xmlns:pic="http://schemas.openxmlformats.org/drawingml/2006/picture">
+                  <pic:nvPicPr>
+                    <pic:cNvPr id="0" name="Picture 8"/>
+                    <pic:cNvPicPr>
+                      <a:picLocks noChangeAspect="1" noChangeArrowheads="1"/>
+                    </pic:cNvPicPr>
+                  </pic:nvPicPr>
+                  <pic:blipFill>
+                    <a:blip r:embed="rId12" cstate="print">
+                      <a:extLst>
+                        <a:ext uri="{28A0092B-C50C-407E-A947-70E740481C1C}">
+                          <a14:useLocalDpi xmlns:a14="http://schemas.microsoft.com/office/drawing/2010/main" val="0"/>
+                        </a:ext>
+                      </a:extLst>
+                    </a:blip>
+                    <a:srcRect/>
+                    <a:stretch>
+                      <a:fillRect/>
+                    </a:stretch>
+                  </pic:blipFill>
+                  <pic:spPr bwMode="auto">
+                    <a:xfrm>
+                      <a:off x="0" y="0"/>
+                      <a:ext cx="5731510" cy="3225165"/>
+                    </a:xfrm>
+                    <a:prstGeom prst="rect">
+                      <a:avLst/>
+                    </a:prstGeom>
+                    <a:noFill/>
+                    <a:ln>
+                      <a:noFill/>
+                    </a:ln>
+                  </pic:spPr>
+                </pic:pic>
+              </a:graphicData>
+            </a:graphic>
+          </wp:inline>
+        </w:drawing>
+      </w:r>
     </w:p>
     <w:p>
       <w:pPr>
         <w:pStyle w:val="Heading2"/>
       </w:pPr>
-      <w:bookmarkStart w:id="10" w:name="_Toc4675547"/>
-      <w:r>
-        <w:t>Components</w:t>
-      </w:r>
-      <w:bookmarkEnd w:id="10"/>
     </w:p>
-    <w:p/>
+    <w:p>
+      <w:pPr>
+        <w:pStyle w:val="Heading2"/>
+      </w:pPr>
+      <w:r>
+        <w:rPr>
+          <w:noProof/>
+        </w:rPr>
+        <w:drawing>
+          <wp:inline distT="0" distB="0" distL="0" distR="0" wp14:anchorId="19D6089C" wp14:editId="18978BBA">
+            <wp:extent cx="5731510" cy="3225165"/>
+            <wp:effectExtent l="0" t="0" r="2540" b="0"/>
+            <wp:docPr id="8" name="Picture 8"/>
+            <wp:cNvGraphicFramePr>
+              <a:graphicFrameLocks xmlns:a="http://schemas.openxmlformats.org/drawingml/2006/main" noChangeAspect="1"/>
+            </wp:cNvGraphicFramePr>
+            <a:graphic xmlns:a="http://schemas.openxmlformats.org/drawingml/2006/main">
+              <a:graphicData uri="http://schemas.openxmlformats.org/drawingml/2006/picture">
+                <pic:pic xmlns:pic="http://schemas.openxmlformats.org/drawingml/2006/picture">
+                  <pic:nvPicPr>
+                    <pic:cNvPr id="0" name="Picture 9"/>
+                    <pic:cNvPicPr>
+                      <a:picLocks noChangeAspect="1" noChangeArrowheads="1"/>
+                    </pic:cNvPicPr>
+                  </pic:nvPicPr>
+                  <pic:blipFill>
+                    <a:blip r:embed="rId13" cstate="print">
+                      <a:extLst>
+                        <a:ext uri="{28A0092B-C50C-407E-A947-70E740481C1C}">
+                          <a14:useLocalDpi xmlns:a14="http://schemas.microsoft.com/office/drawing/2010/main" val="0"/>
+                        </a:ext>
+                      </a:extLst>
+                    </a:blip>
+                    <a:srcRect/>
+                    <a:stretch>
+                      <a:fillRect/>
+                    </a:stretch>
+                  </pic:blipFill>
+                  <pic:spPr bwMode="auto">
+                    <a:xfrm>
+                      <a:off x="0" y="0"/>
+                      <a:ext cx="5731510" cy="3225165"/>
+                    </a:xfrm>
+                    <a:prstGeom prst="rect">
+                      <a:avLst/>
+                    </a:prstGeom>
+                    <a:noFill/>
+                    <a:ln>
+                      <a:noFill/>
+                    </a:ln>
+                  </pic:spPr>
+                </pic:pic>
+              </a:graphicData>
+            </a:graphic>
+          </wp:inline>
+        </w:drawing>
+      </w:r>
+    </w:p>
+    <w:p>
+      <w:pPr>
+        <w:pStyle w:val="Heading2"/>
+      </w:pPr>
+      <w:r>
+        <w:rPr>
+          <w:noProof/>
+        </w:rPr>
+        <w:drawing>
+          <wp:inline distT="0" distB="0" distL="0" distR="0" wp14:anchorId="64DA4608" wp14:editId="04CB9B33">
+            <wp:extent cx="5731510" cy="3225165"/>
+            <wp:effectExtent l="0" t="0" r="2540" b="0"/>
+            <wp:docPr id="6" name="Picture 6"/>
+            <wp:cNvGraphicFramePr>
+              <a:graphicFrameLocks xmlns:a="http://schemas.openxmlformats.org/drawingml/2006/main" noChangeAspect="1"/>
+            </wp:cNvGraphicFramePr>
+            <a:graphic xmlns:a="http://schemas.openxmlformats.org/drawingml/2006/main">
+              <a:graphicData uri="http://schemas.openxmlformats.org/drawingml/2006/picture">
+                <pic:pic xmlns:pic="http://schemas.openxmlformats.org/drawingml/2006/picture">
+                  <pic:nvPicPr>
+                    <pic:cNvPr id="0" name="Picture 7"/>
+                    <pic:cNvPicPr>
+                      <a:picLocks noChangeAspect="1" noChangeArrowheads="1"/>
+                    </pic:cNvPicPr>
+                  </pic:nvPicPr>
+                  <pic:blipFill>
+                    <a:blip r:embed="rId14" cstate="print">
+                      <a:extLst>
+                        <a:ext uri="{28A0092B-C50C-407E-A947-70E740481C1C}">
+                          <a14:useLocalDpi xmlns:a14="http://schemas.microsoft.com/office/drawing/2010/main" val="0"/>
+                        </a:ext>
+                      </a:extLst>
+                    </a:blip>
+                    <a:srcRect/>
+                    <a:stretch>
+                      <a:fillRect/>
+                    </a:stretch>
+                  </pic:blipFill>
+                  <pic:spPr bwMode="auto">
+                    <a:xfrm>
+                      <a:off x="0" y="0"/>
+                      <a:ext cx="5731510" cy="3225165"/>
+                    </a:xfrm>
+                    <a:prstGeom prst="rect">
+                      <a:avLst/>
+                    </a:prstGeom>
+                    <a:noFill/>
+                    <a:ln>
+                      <a:noFill/>
+                    </a:ln>
+                  </pic:spPr>
+                </pic:pic>
+              </a:graphicData>
+            </a:graphic>
+          </wp:inline>
+        </w:drawing>
+      </w:r>
+    </w:p>
+    <w:p>
+      <w:pPr>
+        <w:jc w:val="center"/>
+      </w:pPr>
+    </w:p>
     <w:sectPr>
       <w:pgSz w:w="11906" w:h="16838"/>
       <w:pgMar w:top="1440" w:right="1440" w:bottom="1440" w:left="1440" w:header="708" w:footer="708" w:gutter="0"/>
@@ -2806,7 +2978,7 @@
 </file>
 
 <file path=customXml/itemProps1.xml><?xml version="1.0" encoding="utf-8"?>
-<ds:datastoreItem xmlns:ds="http://schemas.openxmlformats.org/officeDocument/2006/customXml" ds:itemID="{CA7BF8F1-2B88-4B3C-811C-FCAD4339E114}">
+<ds:datastoreItem xmlns:ds="http://schemas.openxmlformats.org/officeDocument/2006/customXml" ds:itemID="{6C06D18F-5291-4755-A1C1-9634018F6607}">
   <ds:schemaRefs>
     <ds:schemaRef ds:uri="http://schemas.openxmlformats.org/officeDocument/2006/bibliography"/>
   </ds:schemaRefs>

</xml_diff>